<commit_message>
Something about Betweenness Centrality metrics
</commit_message>
<xml_diff>
--- a/docs/Diploma_Wiki.docx
+++ b/docs/Diploma_Wiki.docx
@@ -39,8 +39,8 @@
             <v:path o:extrusionok="f" gradientshapeok="t" o:connecttype="rect"/>
             <o:lock v:ext="edit" aspectratio="t"/>
           </v:shapetype>
-          <v:shape id="_x0000_i1025" type="#_x0000_t75" style="width:295.2pt;height:309.6pt">
-            <v:imagedata r:id="rId6" o:title="389px-Network_Community_Structure.svg"/>
+          <v:shape id="_x0000_i1025" type="#_x0000_t75" style="width:295.5pt;height:309pt">
+            <v:imagedata r:id="rId6" o:title="389px-Network_Community_Structure"/>
           </v:shape>
         </w:pict>
       </w:r>
@@ -126,7 +126,7 @@
         </w:rPr>
         <w:lastRenderedPageBreak/>
         <w:pict>
-          <v:shape id="_x0000_i1027" type="#_x0000_t75" style="width:403.2pt;height:388.8pt">
+          <v:shape id="_x0000_i1026" type="#_x0000_t75" style="width:402.75pt;height:389.25pt">
             <v:imagedata r:id="rId7" o:title="Community_Structure"/>
           </v:shape>
         </w:pict>
@@ -165,7 +165,7 @@
         </w:rPr>
         <w:lastRenderedPageBreak/>
         <w:pict>
-          <v:shape id="_x0000_i1026" type="#_x0000_t75" style="width:403.2pt;height:597.6pt">
+          <v:shape id="_x0000_i1027" type="#_x0000_t75" style="width:403.5pt;height:597.75pt">
             <v:imagedata r:id="rId8" o:title="6_centrality_measures"/>
           </v:shape>
         </w:pict>
@@ -251,7 +251,7 @@
           <w:lang w:val="hy-AM"/>
         </w:rPr>
         <w:pict>
-          <v:shape id="_x0000_i1028" type="#_x0000_t75" style="width:338.4pt;height:331.2pt">
+          <v:shape id="_x0000_i1028" type="#_x0000_t75" style="width:338.25pt;height:330.75pt">
             <v:imagedata r:id="rId9" o:title="Connected_Components_Shiloach_Vishkin"/>
           </v:shape>
         </w:pict>
@@ -301,7 +301,7 @@
           <w:lang w:val="hy-AM"/>
         </w:rPr>
         <w:pict>
-          <v:shape id="_x0000_i1029" type="#_x0000_t75" style="width:468pt;height:136.8pt">
+          <v:shape id="_x0000_i1029" type="#_x0000_t75" style="width:468pt;height:136.5pt">
             <v:imagedata r:id="rId10" o:title="conn_comps_benchmark_table"/>
           </v:shape>
         </w:pict>
@@ -318,8 +318,6 @@
           <w:lang w:val="hy-AM"/>
         </w:rPr>
       </w:pPr>
-      <w:bookmarkStart w:id="0" w:name="_GoBack"/>
-      <w:bookmarkEnd w:id="0"/>
     </w:p>
     <w:p>
       <w:pPr>
@@ -605,6 +603,7 @@
           <w:rFonts w:ascii="Arial LatArm" w:hAnsi="Arial LatArm"/>
           <w:b/>
           <w:noProof/>
+          <w:lang w:val="en-GB" w:eastAsia="en-GB"/>
         </w:rPr>
         <mc:AlternateContent>
           <mc:Choice Requires="wps">
@@ -1444,8 +1443,8 @@
           <w:lang w:val="ru-RU"/>
         </w:rPr>
       </w:pPr>
-      <w:bookmarkStart w:id="1" w:name="page4"/>
-      <w:bookmarkEnd w:id="1"/>
+      <w:bookmarkStart w:id="0" w:name="page4"/>
+      <w:bookmarkEnd w:id="0"/>
       <w:r>
         <w:rPr>
           <w:rFonts w:ascii="Cambria" w:eastAsia="Cambria" w:hAnsi="Cambria"/>
@@ -1978,7 +1977,23 @@
           <w:rFonts w:ascii="Cambria" w:eastAsia="Cambria" w:hAnsi="Cambria"/>
           <w:lang w:val="ru-RU"/>
         </w:rPr>
-        <w:t xml:space="preserve">Читабельность (придерживание к </w:t>
+        <w:t>Читабельность (</w:t>
+      </w:r>
+      <w:proofErr w:type="spellStart"/>
+      <w:r>
+        <w:rPr>
+          <w:rFonts w:ascii="Cambria" w:eastAsia="Cambria" w:hAnsi="Cambria"/>
+          <w:lang w:val="ru-RU"/>
+        </w:rPr>
+        <w:t>придерживание</w:t>
+      </w:r>
+      <w:proofErr w:type="spellEnd"/>
+      <w:r>
+        <w:rPr>
+          <w:rFonts w:ascii="Cambria" w:eastAsia="Cambria" w:hAnsi="Cambria"/>
+          <w:lang w:val="ru-RU"/>
+        </w:rPr>
+        <w:t xml:space="preserve"> к </w:t>
       </w:r>
       <w:r>
         <w:rPr>
@@ -3158,7 +3173,14 @@
           <w:rFonts w:ascii="Cambria" w:eastAsia="Cambria" w:hAnsi="Cambria"/>
           <w:lang w:val="ru-RU"/>
         </w:rPr>
-        <w:t xml:space="preserve">Например такая величина как </w:t>
+        <w:t>Например,</w:t>
+      </w:r>
+      <w:r>
+        <w:rPr>
+          <w:rFonts w:ascii="Cambria" w:eastAsia="Cambria" w:hAnsi="Cambria"/>
+          <w:lang w:val="ru-RU"/>
+        </w:rPr>
+        <w:t xml:space="preserve"> такая величина как </w:t>
       </w:r>
       <w:r>
         <w:rPr>
@@ -3179,8 +3201,17 @@
           <w:rFonts w:ascii="Cambria" w:eastAsia="Cambria" w:hAnsi="Cambria"/>
           <w:lang w:val="ru-RU"/>
         </w:rPr>
-        <w:t>, наиболее активныж</w:t>
-      </w:r>
+        <w:t xml:space="preserve">, наиболее </w:t>
+      </w:r>
+      <w:proofErr w:type="spellStart"/>
+      <w:r>
+        <w:rPr>
+          <w:rFonts w:ascii="Cambria" w:eastAsia="Cambria" w:hAnsi="Cambria"/>
+          <w:lang w:val="ru-RU"/>
+        </w:rPr>
+        <w:t>активныж</w:t>
+      </w:r>
+      <w:proofErr w:type="spellEnd"/>
       <w:r>
         <w:rPr>
           <w:rFonts w:ascii="Cambria" w:eastAsia="Cambria" w:hAnsi="Cambria"/>
@@ -3390,14 +3421,1614 @@
           <w:rFonts w:ascii="Cambria" w:eastAsia="Cambria" w:hAnsi="Cambria"/>
           <w:sz w:val="28"/>
           <w:szCs w:val="28"/>
-        </w:rPr>
-      </w:pPr>
-    </w:p>
-    <w:p>
-      <w:pPr>
-        <w:rPr>
-          <w:rFonts w:ascii="Cambria" w:eastAsia="Cambria" w:hAnsi="Cambria"/>
-          <w:lang w:val="ru-RU"/>
+          <w:lang w:val="ru-RU"/>
+        </w:rPr>
+      </w:pPr>
+      <w:r>
+        <w:rPr>
+          <w:rFonts w:ascii="Cambria" w:eastAsia="Cambria" w:hAnsi="Cambria"/>
+          <w:sz w:val="28"/>
+          <w:szCs w:val="28"/>
+          <w:lang w:val="ru-RU"/>
+        </w:rPr>
+        <w:t>[</w:t>
+      </w:r>
+      <w:r>
+        <w:rPr>
+          <w:rFonts w:ascii="Cambria" w:eastAsia="Cambria" w:hAnsi="Cambria"/>
+          <w:b/>
+          <w:sz w:val="28"/>
+          <w:szCs w:val="28"/>
+          <w:lang w:val="ru-RU"/>
+        </w:rPr>
+        <w:t>Основные Алгоритмы</w:t>
+      </w:r>
+      <w:r>
+        <w:rPr>
+          <w:rFonts w:ascii="Cambria" w:eastAsia="Cambria" w:hAnsi="Cambria"/>
+          <w:sz w:val="28"/>
+          <w:szCs w:val="28"/>
+          <w:lang w:val="ru-RU"/>
+        </w:rPr>
+        <w:t>]</w:t>
+      </w:r>
+    </w:p>
+    <w:p>
+      <w:pPr>
+        <w:rPr>
+          <w:rFonts w:ascii="Cambria" w:eastAsia="Cambria" w:hAnsi="Cambria"/>
+          <w:sz w:val="28"/>
+          <w:szCs w:val="28"/>
+          <w:lang w:val="en-GB"/>
+        </w:rPr>
+      </w:pPr>
+    </w:p>
+    <w:p>
+      <w:pPr>
+        <w:rPr>
+          <w:rFonts w:ascii="Cambria" w:eastAsia="Cambria" w:hAnsi="Cambria"/>
+          <w:sz w:val="36"/>
+          <w:lang w:val="en-GB"/>
+        </w:rPr>
+      </w:pPr>
+      <w:r>
+        <w:rPr>
+          <w:rFonts w:ascii="Cambria" w:eastAsia="Cambria" w:hAnsi="Cambria"/>
+          <w:sz w:val="28"/>
+          <w:szCs w:val="28"/>
+          <w:lang w:val="en-GB"/>
+        </w:rPr>
+        <w:t xml:space="preserve">Connected Components, </w:t>
+      </w:r>
+      <w:r>
+        <w:rPr>
+          <w:rFonts w:ascii="Cambria" w:eastAsia="Cambria" w:hAnsi="Cambria"/>
+          <w:sz w:val="28"/>
+          <w:szCs w:val="28"/>
+          <w:lang w:val="en-GB"/>
+        </w:rPr>
+        <w:t>Shortest Paths, Eigen Values, Degrees</w:t>
+      </w:r>
+    </w:p>
+    <w:p>
+      <w:pPr>
+        <w:rPr>
+          <w:rFonts w:ascii="Cambria" w:eastAsia="Cambria" w:hAnsi="Cambria"/>
+          <w:sz w:val="28"/>
+          <w:szCs w:val="28"/>
+          <w:lang w:val="en-GB"/>
+        </w:rPr>
+      </w:pPr>
+    </w:p>
+    <w:p>
+      <w:pPr>
+        <w:rPr>
+          <w:rFonts w:ascii="Cambria" w:eastAsia="Cambria" w:hAnsi="Cambria"/>
+          <w:sz w:val="28"/>
+          <w:szCs w:val="28"/>
+          <w:lang w:val="ru-RU"/>
+        </w:rPr>
+      </w:pPr>
+      <w:r>
+        <w:rPr>
+          <w:rFonts w:ascii="Cambria" w:eastAsia="Cambria" w:hAnsi="Cambria"/>
+          <w:sz w:val="28"/>
+          <w:szCs w:val="28"/>
+          <w:lang w:val="ru-RU"/>
+        </w:rPr>
+        <w:t>[</w:t>
+      </w:r>
+      <w:r>
+        <w:rPr>
+          <w:rFonts w:ascii="Cambria" w:eastAsia="Cambria" w:hAnsi="Cambria"/>
+          <w:b/>
+          <w:sz w:val="28"/>
+          <w:szCs w:val="28"/>
+          <w:lang w:val="ru-RU"/>
+        </w:rPr>
+        <w:t xml:space="preserve">Меры </w:t>
+      </w:r>
+      <w:r>
+        <w:rPr>
+          <w:rFonts w:ascii="Cambria" w:eastAsia="Cambria" w:hAnsi="Cambria"/>
+          <w:b/>
+          <w:sz w:val="28"/>
+          <w:szCs w:val="28"/>
+          <w:lang w:val="en-GB"/>
+        </w:rPr>
+        <w:t>Centrality</w:t>
+      </w:r>
+      <w:r>
+        <w:rPr>
+          <w:rFonts w:ascii="Cambria" w:eastAsia="Cambria" w:hAnsi="Cambria"/>
+          <w:sz w:val="28"/>
+          <w:szCs w:val="28"/>
+          <w:lang w:val="ru-RU"/>
+        </w:rPr>
+        <w:t>]</w:t>
+      </w:r>
+    </w:p>
+    <w:p>
+      <w:pPr>
+        <w:rPr>
+          <w:rFonts w:ascii="Cambria" w:eastAsia="Cambria" w:hAnsi="Cambria"/>
+          <w:i/>
+          <w:lang w:val="ru-RU"/>
+        </w:rPr>
+      </w:pPr>
+      <w:r>
+        <w:rPr>
+          <w:rFonts w:ascii="Cambria" w:eastAsia="Cambria" w:hAnsi="Cambria"/>
+          <w:i/>
+          <w:lang w:val="ru-RU"/>
+        </w:rPr>
+        <w:t>Одно из базовых проблем в анализе сетей является измерение важности отдельной вершины или ребра в сети.</w:t>
+      </w:r>
+    </w:p>
+    <w:p>
+      <w:pPr>
+        <w:rPr>
+          <w:rFonts w:ascii="Cambria" w:eastAsia="Cambria" w:hAnsi="Cambria"/>
+          <w:i/>
+          <w:lang w:val="ru-RU"/>
+        </w:rPr>
+      </w:pPr>
+      <w:r>
+        <w:rPr>
+          <w:rFonts w:ascii="Cambria" w:eastAsia="Cambria" w:hAnsi="Cambria"/>
+          <w:i/>
+          <w:lang w:val="ru-RU"/>
+        </w:rPr>
+        <w:t>Количественная сосре</w:t>
+      </w:r>
+      <w:r>
+        <w:rPr>
+          <w:rFonts w:ascii="Cambria" w:eastAsia="Cambria" w:hAnsi="Cambria"/>
+          <w:i/>
+          <w:lang w:val="ru-RU"/>
+        </w:rPr>
+        <w:t xml:space="preserve">доточенность и связность помогают </w:t>
+      </w:r>
+      <w:r>
+        <w:rPr>
+          <w:rFonts w:ascii="Cambria" w:eastAsia="Cambria" w:hAnsi="Cambria"/>
+          <w:i/>
+          <w:lang w:val="ru-RU"/>
+        </w:rPr>
+        <w:t>нам определить участки сети,</w:t>
+      </w:r>
+      <w:r>
+        <w:rPr>
+          <w:rFonts w:ascii="Cambria" w:eastAsia="Cambria" w:hAnsi="Cambria"/>
+          <w:i/>
+          <w:lang w:val="ru-RU"/>
+        </w:rPr>
+        <w:t xml:space="preserve"> которые могут играть интересные роли.</w:t>
+      </w:r>
+      <w:r>
+        <w:rPr>
+          <w:rFonts w:ascii="Cambria" w:eastAsia="Cambria" w:hAnsi="Cambria"/>
+          <w:i/>
+          <w:lang w:val="ru-RU"/>
+        </w:rPr>
+        <w:t xml:space="preserve"> Метри</w:t>
+      </w:r>
+      <w:r>
+        <w:rPr>
+          <w:rFonts w:ascii="Cambria" w:eastAsia="Cambria" w:hAnsi="Cambria"/>
+          <w:i/>
+          <w:lang w:val="ru-RU"/>
+        </w:rPr>
+        <w:t xml:space="preserve">ка выбора зависит от применения </w:t>
+      </w:r>
+      <w:r>
+        <w:rPr>
+          <w:rFonts w:ascii="Cambria" w:eastAsia="Cambria" w:hAnsi="Cambria"/>
+          <w:i/>
+          <w:lang w:val="ru-RU"/>
+        </w:rPr>
+        <w:t xml:space="preserve">и </w:t>
+      </w:r>
+      <w:r>
+        <w:rPr>
+          <w:rFonts w:ascii="Cambria" w:eastAsia="Cambria" w:hAnsi="Cambria"/>
+          <w:i/>
+          <w:lang w:val="ru-RU"/>
+        </w:rPr>
+        <w:t>от топологии</w:t>
+      </w:r>
+      <w:r>
+        <w:rPr>
+          <w:rFonts w:ascii="Cambria" w:eastAsia="Cambria" w:hAnsi="Cambria"/>
+          <w:i/>
+          <w:lang w:val="ru-RU"/>
+        </w:rPr>
+        <w:t xml:space="preserve"> сети.</w:t>
+      </w:r>
+    </w:p>
+    <w:p>
+      <w:pPr>
+        <w:rPr>
+          <w:rFonts w:ascii="Cambria" w:eastAsia="Cambria" w:hAnsi="Cambria"/>
+          <w:i/>
+          <w:lang w:val="en-GB"/>
+        </w:rPr>
+      </w:pPr>
+      <w:bookmarkStart w:id="1" w:name="_GoBack"/>
+      <w:bookmarkEnd w:id="1"/>
+    </w:p>
+    <w:p>
+      <w:pPr>
+        <w:rPr>
+          <w:rFonts w:ascii="Cambria" w:eastAsia="Cambria" w:hAnsi="Cambria"/>
+          <w:sz w:val="28"/>
+          <w:szCs w:val="28"/>
+          <w:lang w:val="ru-RU"/>
+        </w:rPr>
+      </w:pPr>
+      <w:proofErr w:type="spellStart"/>
+      <w:r>
+        <w:rPr>
+          <w:rFonts w:ascii="Cambria" w:eastAsia="Cambria" w:hAnsi="Cambria"/>
+          <w:sz w:val="28"/>
+          <w:szCs w:val="28"/>
+          <w:lang w:val="en-GB"/>
+        </w:rPr>
+        <w:t>Betweenness</w:t>
+      </w:r>
+      <w:proofErr w:type="spellEnd"/>
+      <w:r>
+        <w:rPr>
+          <w:rFonts w:ascii="Cambria" w:eastAsia="Cambria" w:hAnsi="Cambria"/>
+          <w:sz w:val="28"/>
+          <w:szCs w:val="28"/>
+          <w:lang w:val="ru-RU"/>
+        </w:rPr>
+        <w:t xml:space="preserve"> </w:t>
+      </w:r>
+      <w:r>
+        <w:rPr>
+          <w:rFonts w:ascii="Cambria" w:eastAsia="Cambria" w:hAnsi="Cambria"/>
+          <w:sz w:val="28"/>
+          <w:szCs w:val="28"/>
+          <w:lang w:val="en-GB"/>
+        </w:rPr>
+        <w:t>Centrality</w:t>
+      </w:r>
+    </w:p>
+    <w:p>
+      <w:pPr>
+        <w:rPr>
+          <w:rFonts w:ascii="Cambria" w:eastAsia="Cambria" w:hAnsi="Cambria"/>
+          <w:sz w:val="28"/>
+          <w:szCs w:val="28"/>
+          <w:lang w:val="ru-RU"/>
+        </w:rPr>
+      </w:pPr>
+    </w:p>
+    <w:p>
+      <w:pPr>
+        <w:rPr>
+          <w:rFonts w:ascii="Cambria" w:eastAsia="Cambria" w:hAnsi="Cambria"/>
+          <w:lang w:val="en-GB"/>
+        </w:rPr>
+      </w:pPr>
+      <w:r>
+        <w:rPr>
+          <w:rFonts w:ascii="Cambria" w:eastAsia="Cambria" w:hAnsi="Cambria"/>
+          <w:lang w:val="en-GB"/>
+        </w:rPr>
+        <w:t>[</w:t>
+      </w:r>
+      <w:r>
+        <w:rPr>
+          <w:rFonts w:ascii="Cambria" w:eastAsia="Cambria" w:hAnsi="Cambria"/>
+          <w:lang w:val="ru-RU"/>
+        </w:rPr>
+        <w:t>Глобально</w:t>
+      </w:r>
+      <w:r>
+        <w:rPr>
+          <w:rFonts w:ascii="Cambria" w:eastAsia="Cambria" w:hAnsi="Cambria"/>
+          <w:lang w:val="en-GB"/>
+        </w:rPr>
+        <w:t>]</w:t>
+      </w:r>
+    </w:p>
+    <w:p>
+      <w:pPr>
+        <w:ind w:firstLine="720"/>
+        <w:rPr>
+          <w:rFonts w:ascii="Cambria" w:eastAsia="Cambria" w:hAnsi="Cambria"/>
+          <w:lang w:val="ru-RU"/>
+        </w:rPr>
+      </w:pPr>
+      <w:r>
+        <w:rPr>
+          <w:rFonts w:ascii="Cambria" w:eastAsia="Cambria" w:hAnsi="Cambria"/>
+          <w:lang w:val="ru-RU"/>
+        </w:rPr>
+        <w:t>Основой для этой меры я</w:t>
+      </w:r>
+      <w:r>
+        <w:rPr>
+          <w:rFonts w:ascii="Cambria" w:eastAsia="Cambria" w:hAnsi="Cambria"/>
+          <w:lang w:val="ru-RU"/>
+        </w:rPr>
+        <w:t>в</w:t>
+      </w:r>
+      <w:r>
+        <w:rPr>
+          <w:rFonts w:ascii="Cambria" w:eastAsia="Cambria" w:hAnsi="Cambria"/>
+          <w:lang w:val="ru-RU"/>
+        </w:rPr>
+        <w:t>ляется вычисление количеств кратчайших путей.</w:t>
+      </w:r>
+    </w:p>
+    <w:p>
+      <w:pPr>
+        <w:ind w:left="720"/>
+        <w:rPr>
+          <w:b/>
+          <w:vertAlign w:val="subscript"/>
+        </w:rPr>
+      </w:pPr>
+      <w:r>
+        <w:rPr>
+          <w:rFonts w:ascii="Cambria" w:eastAsia="Cambria" w:hAnsi="Cambria"/>
+          <w:i/>
+          <w:sz w:val="22"/>
+          <w:szCs w:val="22"/>
+          <w:lang w:val="ru-RU"/>
+        </w:rPr>
+        <w:t>Обозначим общее количество кратчайших путей между вершинами</w:t>
+      </w:r>
+      <w:r>
+        <w:rPr>
+          <w:rFonts w:ascii="Cambria" w:eastAsia="Cambria" w:hAnsi="Cambria"/>
+          <w:i/>
+          <w:sz w:val="22"/>
+          <w:szCs w:val="22"/>
+          <w:lang w:val="ru-RU"/>
+        </w:rPr>
+        <w:t xml:space="preserve"> </w:t>
+      </w:r>
+      <w:r>
+        <w:rPr>
+          <w:rFonts w:eastAsia="Cambria"/>
+          <w:b/>
+          <w:i/>
+          <w:sz w:val="22"/>
+          <w:szCs w:val="22"/>
+          <w:lang w:val="en-GB"/>
+        </w:rPr>
+        <w:t>s</w:t>
+      </w:r>
+      <w:r>
+        <w:rPr>
+          <w:rFonts w:eastAsia="Cambria"/>
+          <w:b/>
+          <w:i/>
+          <w:sz w:val="22"/>
+          <w:szCs w:val="22"/>
+          <w:lang w:val="ru-RU"/>
+        </w:rPr>
+        <w:t xml:space="preserve"> </w:t>
+      </w:r>
+      <w:r>
+        <w:rPr>
+          <w:rFonts w:eastAsia="Cambria"/>
+          <w:i/>
+          <w:sz w:val="22"/>
+          <w:szCs w:val="22"/>
+          <w:lang w:val="ru-RU"/>
+        </w:rPr>
+        <w:t xml:space="preserve">и </w:t>
+      </w:r>
+      <w:r>
+        <w:rPr>
+          <w:rFonts w:eastAsia="Cambria"/>
+          <w:b/>
+          <w:i/>
+          <w:sz w:val="22"/>
+          <w:szCs w:val="22"/>
+          <w:lang w:val="en-GB"/>
+        </w:rPr>
+        <w:t>t</w:t>
+      </w:r>
+      <w:r>
+        <w:rPr>
+          <w:rFonts w:eastAsia="Cambria"/>
+          <w:b/>
+          <w:i/>
+          <w:sz w:val="22"/>
+          <w:szCs w:val="22"/>
+          <w:lang w:val="ru-RU"/>
+        </w:rPr>
+        <w:t xml:space="preserve"> </w:t>
+      </w:r>
+      <w:r>
+        <w:rPr>
+          <w:rFonts w:eastAsia="Cambria"/>
+          <w:i/>
+          <w:sz w:val="22"/>
+          <w:szCs w:val="22"/>
+          <w:lang w:val="ru-RU"/>
+        </w:rPr>
+        <w:t xml:space="preserve">как </w:t>
+      </w:r>
+      <w:r>
+        <w:rPr>
+          <w:rFonts w:eastAsia="Cambria"/>
+          <w:b/>
+          <w:i/>
+          <w:sz w:val="22"/>
+          <w:szCs w:val="22"/>
+          <w:lang w:val="ru-RU"/>
+        </w:rPr>
+        <w:t>σ</w:t>
+      </w:r>
+      <w:proofErr w:type="spellStart"/>
+      <w:proofErr w:type="gramStart"/>
+      <w:r>
+        <w:rPr>
+          <w:rFonts w:eastAsia="Cambria"/>
+          <w:b/>
+          <w:i/>
+          <w:sz w:val="22"/>
+          <w:szCs w:val="22"/>
+          <w:vertAlign w:val="subscript"/>
+          <w:lang w:val="en-GB"/>
+        </w:rPr>
+        <w:t>st</w:t>
+      </w:r>
+      <w:proofErr w:type="spellEnd"/>
+      <w:r>
+        <w:rPr>
+          <w:rFonts w:eastAsia="Cambria"/>
+          <w:i/>
+          <w:sz w:val="22"/>
+          <w:szCs w:val="22"/>
+          <w:vertAlign w:val="subscript"/>
+          <w:lang w:val="ru-RU"/>
+        </w:rPr>
+        <w:t xml:space="preserve"> .</w:t>
+      </w:r>
+      <w:proofErr w:type="gramEnd"/>
+      <w:r>
+        <w:rPr>
+          <w:rFonts w:eastAsia="Cambria"/>
+          <w:i/>
+          <w:sz w:val="22"/>
+          <w:szCs w:val="22"/>
+          <w:vertAlign w:val="subscript"/>
+          <w:lang w:val="ru-RU"/>
+        </w:rPr>
+        <w:t xml:space="preserve"> </w:t>
+      </w:r>
+      <w:r>
+        <w:rPr>
+          <w:rFonts w:eastAsia="Cambria"/>
+          <w:i/>
+          <w:sz w:val="22"/>
+          <w:szCs w:val="22"/>
+          <w:lang w:val="ru-RU"/>
+        </w:rPr>
+        <w:t xml:space="preserve">а число путей проходящих через вершиной </w:t>
+      </w:r>
+      <w:r>
+        <w:rPr>
+          <w:rFonts w:eastAsia="Cambria"/>
+          <w:b/>
+          <w:i/>
+          <w:sz w:val="22"/>
+          <w:szCs w:val="22"/>
+          <w:lang w:val="en-GB"/>
+        </w:rPr>
+        <w:t>v</w:t>
+      </w:r>
+      <w:r>
+        <w:rPr>
+          <w:rFonts w:eastAsia="Cambria"/>
+          <w:i/>
+          <w:sz w:val="22"/>
+          <w:szCs w:val="22"/>
+          <w:lang w:val="ru-RU"/>
+        </w:rPr>
+        <w:t xml:space="preserve">: </w:t>
+      </w:r>
+      <w:r>
+        <w:rPr>
+          <w:rFonts w:eastAsia="Cambria"/>
+          <w:b/>
+          <w:i/>
+          <w:sz w:val="22"/>
+          <w:szCs w:val="22"/>
+          <w:lang w:val="ru-RU"/>
+        </w:rPr>
+        <w:t>σ</w:t>
+      </w:r>
+      <w:proofErr w:type="spellStart"/>
+      <w:r>
+        <w:rPr>
+          <w:rFonts w:eastAsia="Cambria"/>
+          <w:b/>
+          <w:i/>
+          <w:sz w:val="22"/>
+          <w:szCs w:val="22"/>
+          <w:vertAlign w:val="subscript"/>
+          <w:lang w:val="en-GB"/>
+        </w:rPr>
+        <w:t>st</w:t>
+      </w:r>
+      <w:proofErr w:type="spellEnd"/>
+      <w:r>
+        <w:rPr>
+          <w:rFonts w:eastAsia="Cambria"/>
+          <w:b/>
+          <w:i/>
+          <w:sz w:val="22"/>
+          <w:szCs w:val="22"/>
+          <w:lang w:val="ru-RU"/>
+        </w:rPr>
+        <w:t>(</w:t>
+      </w:r>
+      <w:r>
+        <w:rPr>
+          <w:rFonts w:eastAsia="Cambria"/>
+          <w:b/>
+          <w:i/>
+          <w:sz w:val="22"/>
+          <w:szCs w:val="22"/>
+          <w:lang w:val="en-GB"/>
+        </w:rPr>
+        <w:t>v</w:t>
+      </w:r>
+      <w:r>
+        <w:rPr>
+          <w:rFonts w:eastAsia="Cambria"/>
+          <w:b/>
+          <w:i/>
+          <w:sz w:val="22"/>
+          <w:szCs w:val="22"/>
+          <w:lang w:val="ru-RU"/>
+        </w:rPr>
+        <w:t>)</w:t>
+      </w:r>
+      <w:r>
+        <w:rPr>
+          <w:rFonts w:eastAsia="Cambria"/>
+          <w:i/>
+          <w:lang w:val="ru-RU"/>
+        </w:rPr>
+        <w:t xml:space="preserve">. </w:t>
+      </w:r>
+      <w:r>
+        <w:rPr>
+          <w:rFonts w:eastAsia="Cambria"/>
+          <w:i/>
+          <w:lang w:val="ru-RU"/>
+        </w:rPr>
+        <w:t xml:space="preserve">А также обозначим фракцию кратчайших путей между </w:t>
+      </w:r>
+      <w:r>
+        <w:rPr>
+          <w:rFonts w:eastAsia="Cambria"/>
+          <w:b/>
+          <w:i/>
+          <w:lang w:val="en-GB"/>
+        </w:rPr>
+        <w:t>s</w:t>
+      </w:r>
+      <w:r>
+        <w:rPr>
+          <w:rFonts w:eastAsia="Cambria"/>
+          <w:b/>
+          <w:i/>
+          <w:lang w:val="ru-RU"/>
+        </w:rPr>
+        <w:t xml:space="preserve"> </w:t>
+      </w:r>
+      <w:r>
+        <w:rPr>
+          <w:rFonts w:eastAsia="Cambria"/>
+          <w:i/>
+          <w:lang w:val="ru-RU"/>
+        </w:rPr>
+        <w:t xml:space="preserve">и </w:t>
+      </w:r>
+      <w:r>
+        <w:rPr>
+          <w:rFonts w:eastAsia="Cambria"/>
+          <w:b/>
+          <w:i/>
+          <w:lang w:val="en-GB"/>
+        </w:rPr>
+        <w:t>t</w:t>
+      </w:r>
+      <w:r>
+        <w:rPr>
+          <w:rFonts w:eastAsia="Cambria"/>
+          <w:i/>
+          <w:lang w:val="ru-RU"/>
+        </w:rPr>
+        <w:t xml:space="preserve"> как </w:t>
+      </w:r>
+      <w:proofErr w:type="spellStart"/>
+      <w:r>
+        <w:rPr>
+          <w:b/>
+        </w:rPr>
+        <w:t>δ</w:t>
+      </w:r>
+      <w:r>
+        <w:rPr>
+          <w:b/>
+          <w:vertAlign w:val="subscript"/>
+        </w:rPr>
+        <w:t>st</w:t>
+      </w:r>
+      <w:proofErr w:type="spellEnd"/>
+      <w:r>
+        <w:rPr>
+          <w:b/>
+          <w:lang w:val="ru-RU"/>
+        </w:rPr>
+        <w:t>(</w:t>
+      </w:r>
+      <w:r>
+        <w:rPr>
+          <w:b/>
+        </w:rPr>
+        <w:t>v</w:t>
+      </w:r>
+      <w:r>
+        <w:rPr>
+          <w:b/>
+          <w:lang w:val="ru-RU"/>
+        </w:rPr>
+        <w:t>)</w:t>
+      </w:r>
+      <w:r>
+        <w:rPr>
+          <w:lang w:val="ru-RU"/>
+        </w:rPr>
+        <w:t xml:space="preserve"> = </w:t>
+      </w:r>
+      <w:proofErr w:type="spellStart"/>
+      <w:r>
+        <w:rPr>
+          <w:b/>
+        </w:rPr>
+        <w:t>σ</w:t>
+      </w:r>
+      <w:r>
+        <w:rPr>
+          <w:b/>
+          <w:vertAlign w:val="subscript"/>
+        </w:rPr>
+        <w:t>st</w:t>
+      </w:r>
+      <w:proofErr w:type="spellEnd"/>
+      <w:r>
+        <w:rPr>
+          <w:b/>
+          <w:lang w:val="ru-RU"/>
+        </w:rPr>
+        <w:t>(</w:t>
+      </w:r>
+      <w:r>
+        <w:rPr>
+          <w:b/>
+        </w:rPr>
+        <w:t>v</w:t>
+      </w:r>
+      <w:r>
+        <w:rPr>
+          <w:b/>
+          <w:lang w:val="ru-RU"/>
+        </w:rPr>
+        <w:t xml:space="preserve">) </w:t>
+      </w:r>
+      <w:r>
+        <w:rPr>
+          <w:b/>
+          <w:lang w:val="ru-RU"/>
+        </w:rPr>
+        <w:t xml:space="preserve">∕ </w:t>
+      </w:r>
+      <w:proofErr w:type="spellStart"/>
+      <w:r>
+        <w:rPr>
+          <w:b/>
+        </w:rPr>
+        <w:t>σ</w:t>
+      </w:r>
+      <w:r>
+        <w:rPr>
+          <w:b/>
+          <w:vertAlign w:val="subscript"/>
+        </w:rPr>
+        <w:t>st</w:t>
+      </w:r>
+      <w:proofErr w:type="spellEnd"/>
+    </w:p>
+    <w:p>
+      <w:pPr>
+        <w:rPr>
+          <w:rFonts w:ascii="Cambria" w:eastAsia="Cambria" w:hAnsi="Cambria"/>
+          <w:i/>
+          <w:sz w:val="22"/>
+          <w:szCs w:val="22"/>
+          <w:lang w:val="ru-RU"/>
+        </w:rPr>
+      </w:pPr>
+    </w:p>
+    <w:p>
+      <w:pPr>
+        <w:rPr>
+          <w:rFonts w:ascii="Cambria" w:eastAsia="Cambria" w:hAnsi="Cambria"/>
+          <w:lang w:val="ru-RU"/>
+        </w:rPr>
+      </w:pPr>
+      <w:r>
+        <w:rPr>
+          <w:rFonts w:ascii="Cambria" w:eastAsia="Cambria" w:hAnsi="Cambria"/>
+          <w:lang w:val="ru-RU"/>
+        </w:rPr>
+        <w:t>“</w:t>
+      </w:r>
+      <w:proofErr w:type="spellStart"/>
+      <w:r>
+        <w:rPr>
+          <w:rFonts w:ascii="Cambria" w:eastAsia="Cambria" w:hAnsi="Cambria"/>
+          <w:lang w:val="ru-RU"/>
+        </w:rPr>
+        <w:t>betweenness</w:t>
+      </w:r>
+      <w:proofErr w:type="spellEnd"/>
+      <w:r>
+        <w:rPr>
+          <w:rFonts w:ascii="Cambria" w:eastAsia="Cambria" w:hAnsi="Cambria"/>
+          <w:lang w:val="ru-RU"/>
+        </w:rPr>
+        <w:t xml:space="preserve"> </w:t>
+      </w:r>
+      <w:proofErr w:type="spellStart"/>
+      <w:r>
+        <w:rPr>
+          <w:rFonts w:ascii="Cambria" w:eastAsia="Cambria" w:hAnsi="Cambria"/>
+          <w:lang w:val="ru-RU"/>
+        </w:rPr>
+        <w:t>centrality</w:t>
+      </w:r>
+      <w:proofErr w:type="spellEnd"/>
+      <w:r>
+        <w:rPr>
+          <w:rFonts w:ascii="Cambria" w:eastAsia="Cambria" w:hAnsi="Cambria"/>
+          <w:lang w:val="ru-RU"/>
+        </w:rPr>
+        <w:t xml:space="preserve">” </w:t>
+      </w:r>
+      <w:r>
+        <w:rPr>
+          <w:rFonts w:ascii="Cambria" w:eastAsia="Cambria" w:hAnsi="Cambria"/>
+          <w:lang w:val="ru-RU"/>
+        </w:rPr>
+        <w:t xml:space="preserve">для вершины </w:t>
+      </w:r>
+      <w:r>
+        <w:rPr>
+          <w:rFonts w:ascii="Cambria" w:eastAsia="Cambria" w:hAnsi="Cambria"/>
+          <w:b/>
+          <w:lang w:val="en-GB"/>
+        </w:rPr>
+        <w:t>v</w:t>
+      </w:r>
+      <w:r>
+        <w:rPr>
+          <w:rFonts w:ascii="Cambria" w:eastAsia="Cambria" w:hAnsi="Cambria"/>
+          <w:b/>
+          <w:lang w:val="ru-RU"/>
+        </w:rPr>
+        <w:t xml:space="preserve"> </w:t>
+      </w:r>
+      <w:r>
+        <w:rPr>
+          <w:rFonts w:ascii="Cambria" w:eastAsia="Cambria" w:hAnsi="Cambria"/>
+          <w:lang w:val="ru-RU"/>
+        </w:rPr>
+        <w:t>определяется через</w:t>
+      </w:r>
+      <w:r>
+        <w:rPr>
+          <w:rFonts w:ascii="Cambria" w:eastAsia="Cambria" w:hAnsi="Cambria"/>
+          <w:lang w:val="ru-RU"/>
+        </w:rPr>
+        <w:t>:</w:t>
+      </w:r>
+    </w:p>
+    <w:p>
+      <w:pPr>
+        <w:rPr>
+          <w:rFonts w:ascii="Cambria" w:eastAsia="Cambria" w:hAnsi="Cambria"/>
+          <w:lang w:val="en-GB"/>
+        </w:rPr>
+      </w:pPr>
+      <w:r>
+        <w:rPr>
+          <w:rFonts w:ascii="Cambria" w:eastAsia="Cambria" w:hAnsi="Cambria"/>
+          <w:lang w:val="ru-RU"/>
+        </w:rPr>
+        <w:tab/>
+      </w:r>
+      <w:r>
+        <w:rPr>
+          <w:rFonts w:ascii="Cambria" w:eastAsia="Cambria" w:hAnsi="Cambria"/>
+          <w:lang w:val="ru-RU"/>
+        </w:rPr>
+        <w:tab/>
+      </w:r>
+      <m:oMath>
+        <m:r>
+          <m:rPr>
+            <m:sty m:val="p"/>
+          </m:rPr>
+          <w:rPr>
+            <w:rFonts w:ascii="Cambria Math" w:eastAsia="Cambria" w:hAnsi="Cambria Math"/>
+            <w:lang w:val="en-GB"/>
+          </w:rPr>
+          <m:t>BC</m:t>
+        </m:r>
+        <m:d>
+          <m:dPr>
+            <m:ctrlPr>
+              <w:rPr>
+                <w:rFonts w:ascii="Cambria Math" w:eastAsia="Cambria" w:hAnsi="Cambria Math"/>
+                <w:lang w:val="en-GB"/>
+              </w:rPr>
+            </m:ctrlPr>
+          </m:dPr>
+          <m:e>
+            <m:r>
+              <m:rPr>
+                <m:sty m:val="p"/>
+              </m:rPr>
+              <w:rPr>
+                <w:rFonts w:ascii="Cambria Math" w:eastAsia="Cambria" w:hAnsi="Cambria Math"/>
+                <w:lang w:val="en-GB"/>
+              </w:rPr>
+              <m:t>v</m:t>
+            </m:r>
+          </m:e>
+        </m:d>
+        <m:r>
+          <w:rPr>
+            <w:rFonts w:ascii="Cambria Math" w:eastAsia="Cambria Math" w:hAnsi="Cambria Math" w:cs="Cambria Math"/>
+            <w:lang w:val="en-GB"/>
+          </w:rPr>
+          <m:t>=</m:t>
+        </m:r>
+        <m:nary>
+          <m:naryPr>
+            <m:chr m:val="∑"/>
+            <m:grow m:val="1"/>
+            <m:ctrlPr>
+              <w:rPr>
+                <w:rFonts w:ascii="Cambria Math" w:eastAsia="Cambria" w:hAnsi="Cambria Math"/>
+                <w:lang w:val="en-GB"/>
+              </w:rPr>
+            </m:ctrlPr>
+          </m:naryPr>
+          <m:sub>
+            <m:r>
+              <w:rPr>
+                <w:rFonts w:ascii="Cambria Math" w:eastAsia="Cambria Math" w:hAnsi="Cambria Math" w:cs="Cambria Math"/>
+                <w:lang w:val="en-GB"/>
+              </w:rPr>
+              <m:t xml:space="preserve">s ≠v </m:t>
+            </m:r>
+            <m:r>
+              <w:rPr>
+                <w:rFonts w:ascii="Cambria Math" w:eastAsia="Cambria Math" w:hAnsi="Cambria Math" w:cs="Cambria Math"/>
+                <w:lang w:val="en-GB"/>
+              </w:rPr>
+              <m:t>≠</m:t>
+            </m:r>
+            <m:r>
+              <w:rPr>
+                <w:rFonts w:ascii="Cambria Math" w:eastAsia="Cambria Math" w:hAnsi="Cambria Math" w:cs="Cambria Math"/>
+                <w:lang w:val="en-GB"/>
+              </w:rPr>
+              <m:t>t</m:t>
+            </m:r>
+            <m:r>
+              <m:rPr>
+                <m:nor/>
+              </m:rPr>
+              <w:rPr>
+                <w:rFonts w:ascii="Cambria Math" w:eastAsia="Cambria Math" w:hAnsi="Cambria Math" w:cs="Cambria Math"/>
+                <w:lang w:val="en-GB"/>
+              </w:rPr>
+              <m:t xml:space="preserve"> </m:t>
+            </m:r>
+            <m:r>
+              <m:rPr>
+                <m:nor/>
+              </m:rPr>
+              <w:rPr>
+                <w:rFonts w:ascii="Cambria Math" w:hAnsi="Cambria Math" w:cs="Cambria Math"/>
+              </w:rPr>
+              <m:t>∈</m:t>
+            </m:r>
+            <m:r>
+              <m:rPr>
+                <m:nor/>
+              </m:rPr>
+              <w:rPr>
+                <w:rFonts w:ascii="Cambria Math" w:hAnsi="Cambria Math" w:cs="Cambria Math"/>
+              </w:rPr>
+              <m:t>V</m:t>
+            </m:r>
+            <m:r>
+              <w:rPr>
+                <w:rFonts w:ascii="Cambria Math" w:eastAsia="Cambria Math" w:hAnsi="Cambria Math" w:cs="Cambria Math"/>
+                <w:lang w:val="en-GB"/>
+              </w:rPr>
+              <m:t xml:space="preserve"> </m:t>
+            </m:r>
+          </m:sub>
+          <m:sup/>
+          <m:e>
+            <m:r>
+              <m:rPr>
+                <m:sty m:val="p"/>
+              </m:rPr>
+              <w:rPr>
+                <w:rFonts w:ascii="Cambria Math" w:hAnsi="Cambria Math"/>
+              </w:rPr>
+              <m:t>δst(v)</m:t>
+            </m:r>
+          </m:e>
+        </m:nary>
+      </m:oMath>
+    </w:p>
+    <w:p>
+      <w:pPr>
+        <w:rPr>
+          <w:rFonts w:ascii="Cambria" w:eastAsia="Cambria" w:hAnsi="Cambria"/>
+          <w:sz w:val="28"/>
+          <w:szCs w:val="28"/>
+          <w:lang w:val="ru-RU"/>
+        </w:rPr>
+      </w:pPr>
+    </w:p>
+    <w:p>
+      <w:pPr>
+        <w:rPr>
+          <w:rFonts w:ascii="Cambria" w:eastAsia="Cambria" w:hAnsi="Cambria"/>
+          <w:lang w:val="ru-RU"/>
+        </w:rPr>
+      </w:pPr>
+      <w:r>
+        <w:rPr>
+          <w:rFonts w:ascii="Cambria" w:eastAsia="Cambria" w:hAnsi="Cambria"/>
+          <w:lang w:val="ru-RU"/>
+        </w:rPr>
+        <w:t>Это свойство измеряет контроль вершины, имеющийся над общинами</w:t>
+      </w:r>
+      <w:r>
+        <w:rPr>
+          <w:rFonts w:ascii="Cambria" w:eastAsia="Cambria" w:hAnsi="Cambria"/>
+          <w:lang w:val="ru-RU"/>
+        </w:rPr>
+        <w:t xml:space="preserve"> в сети и может </w:t>
+      </w:r>
+      <w:r>
+        <w:rPr>
+          <w:rFonts w:ascii="Cambria" w:eastAsia="Cambria" w:hAnsi="Cambria"/>
+          <w:lang w:val="ru-RU"/>
+        </w:rPr>
+        <w:t>использоваться для иден</w:t>
+      </w:r>
+      <w:r>
+        <w:rPr>
+          <w:rFonts w:ascii="Cambria" w:eastAsia="Cambria" w:hAnsi="Cambria"/>
+          <w:lang w:val="ru-RU"/>
+        </w:rPr>
+        <w:t xml:space="preserve">тификации ключевых участников </w:t>
+      </w:r>
+      <w:r>
+        <w:rPr>
+          <w:rFonts w:ascii="Cambria" w:eastAsia="Cambria" w:hAnsi="Cambria"/>
+          <w:lang w:val="ru-RU"/>
+        </w:rPr>
+        <w:t>сети</w:t>
+      </w:r>
+      <w:r>
+        <w:rPr>
+          <w:rFonts w:ascii="Cambria" w:eastAsia="Cambria" w:hAnsi="Cambria"/>
+          <w:lang w:val="ru-RU"/>
+        </w:rPr>
+        <w:t xml:space="preserve">. Индексы высокой сосредоточенности показывают, что вершина может достигать других вершин на относительно кратчайших путях, или что вершина лежит на значительных долях кратчайших путях, </w:t>
+      </w:r>
+      <w:r>
+        <w:rPr>
+          <w:rFonts w:ascii="Cambria" w:eastAsia="Cambria" w:hAnsi="Cambria"/>
+          <w:lang w:val="ru-RU"/>
+        </w:rPr>
+        <w:t>соединяющих пары других вершин</w:t>
+      </w:r>
+      <w:r>
+        <w:rPr>
+          <w:rFonts w:ascii="Cambria" w:eastAsia="Cambria" w:hAnsi="Cambria"/>
+          <w:lang w:val="ru-RU"/>
+        </w:rPr>
+        <w:t>.</w:t>
+      </w:r>
+    </w:p>
+    <w:p>
+      <w:pPr>
+        <w:rPr>
+          <w:rFonts w:ascii="Cambria" w:eastAsia="Cambria" w:hAnsi="Cambria"/>
+          <w:sz w:val="28"/>
+          <w:szCs w:val="28"/>
+          <w:lang w:val="ru-RU"/>
+        </w:rPr>
+      </w:pPr>
+    </w:p>
+    <w:p>
+      <w:pPr>
+        <w:rPr>
+          <w:rFonts w:ascii="Cambria" w:eastAsia="Cambria" w:hAnsi="Cambria"/>
+          <w:lang w:val="en-GB"/>
+        </w:rPr>
+      </w:pPr>
+      <w:r>
+        <w:rPr>
+          <w:rFonts w:ascii="Cambria" w:eastAsia="Cambria" w:hAnsi="Cambria"/>
+          <w:lang w:val="en-GB"/>
+        </w:rPr>
+        <w:t>[</w:t>
+      </w:r>
+      <w:r>
+        <w:rPr>
+          <w:rFonts w:ascii="Cambria" w:eastAsia="Cambria" w:hAnsi="Cambria"/>
+          <w:lang w:val="ru-RU"/>
+        </w:rPr>
+        <w:t>Детали Реализации</w:t>
+      </w:r>
+      <w:r>
+        <w:rPr>
+          <w:rFonts w:ascii="Cambria" w:eastAsia="Cambria" w:hAnsi="Cambria"/>
+          <w:lang w:val="en-GB"/>
+        </w:rPr>
+        <w:t>]</w:t>
+      </w:r>
+    </w:p>
+    <w:p>
+      <w:pPr>
+        <w:rPr>
+          <w:rFonts w:ascii="Cambria" w:eastAsia="Cambria" w:hAnsi="Cambria"/>
+          <w:sz w:val="28"/>
+          <w:szCs w:val="28"/>
+          <w:lang w:val="ru-RU"/>
+        </w:rPr>
+      </w:pPr>
+    </w:p>
+    <w:p>
+      <w:pPr>
+        <w:rPr>
+          <w:rFonts w:ascii="Cambria" w:eastAsia="Cambria" w:hAnsi="Cambria"/>
+          <w:lang w:val="ru-RU"/>
+        </w:rPr>
+      </w:pPr>
+      <w:r>
+        <w:rPr>
+          <w:rFonts w:ascii="Cambria" w:eastAsia="Cambria" w:hAnsi="Cambria"/>
+          <w:lang w:val="ru-RU"/>
+        </w:rPr>
+        <w:t>[</w:t>
+      </w:r>
+      <w:r>
+        <w:rPr>
+          <w:rFonts w:ascii="Cambria" w:eastAsia="Cambria" w:hAnsi="Cambria"/>
+          <w:lang w:val="ru-RU"/>
+        </w:rPr>
+        <w:t>Имеющийся Результаты</w:t>
+      </w:r>
+      <w:r>
+        <w:rPr>
+          <w:rFonts w:ascii="Cambria" w:eastAsia="Cambria" w:hAnsi="Cambria"/>
+          <w:lang w:val="ru-RU"/>
+        </w:rPr>
+        <w:t>]</w:t>
+      </w:r>
+    </w:p>
+    <w:p>
+      <w:pPr>
+        <w:rPr>
+          <w:rFonts w:ascii="Cambria" w:eastAsia="Cambria" w:hAnsi="Cambria"/>
+          <w:sz w:val="28"/>
+          <w:szCs w:val="28"/>
+          <w:lang w:val="ru-RU"/>
+        </w:rPr>
+      </w:pPr>
+    </w:p>
+    <w:p>
+      <w:pPr>
+        <w:rPr>
+          <w:rFonts w:ascii="Cambria" w:eastAsia="Cambria" w:hAnsi="Cambria"/>
+          <w:sz w:val="28"/>
+          <w:szCs w:val="28"/>
+          <w:lang w:val="ru-RU"/>
+        </w:rPr>
+      </w:pPr>
+      <w:proofErr w:type="spellStart"/>
+      <w:r>
+        <w:rPr>
+          <w:rFonts w:ascii="Cambria" w:eastAsia="Cambria" w:hAnsi="Cambria"/>
+          <w:sz w:val="28"/>
+          <w:szCs w:val="28"/>
+          <w:lang w:val="en-GB"/>
+        </w:rPr>
+        <w:t>EigenVector</w:t>
+      </w:r>
+      <w:proofErr w:type="spellEnd"/>
+      <w:r>
+        <w:rPr>
+          <w:rFonts w:ascii="Cambria" w:eastAsia="Cambria" w:hAnsi="Cambria"/>
+          <w:sz w:val="28"/>
+          <w:szCs w:val="28"/>
+          <w:lang w:val="ru-RU"/>
+        </w:rPr>
+        <w:t xml:space="preserve"> </w:t>
+      </w:r>
+      <w:r>
+        <w:rPr>
+          <w:rFonts w:ascii="Cambria" w:eastAsia="Cambria" w:hAnsi="Cambria"/>
+          <w:sz w:val="28"/>
+          <w:szCs w:val="28"/>
+          <w:lang w:val="en-GB"/>
+        </w:rPr>
+        <w:t>Centrality</w:t>
+      </w:r>
+      <w:r>
+        <w:rPr>
+          <w:rFonts w:ascii="Cambria" w:eastAsia="Cambria" w:hAnsi="Cambria"/>
+          <w:sz w:val="28"/>
+          <w:szCs w:val="28"/>
+          <w:lang w:val="ru-RU"/>
+        </w:rPr>
+        <w:t xml:space="preserve"> </w:t>
+      </w:r>
+    </w:p>
+    <w:p>
+      <w:pPr>
+        <w:rPr>
+          <w:rFonts w:ascii="Cambria" w:eastAsia="Cambria" w:hAnsi="Cambria"/>
+          <w:lang w:val="ru-RU"/>
+        </w:rPr>
+      </w:pPr>
+    </w:p>
+    <w:p>
+      <w:pPr>
+        <w:rPr>
+          <w:rFonts w:ascii="Cambria" w:eastAsia="Cambria" w:hAnsi="Cambria"/>
+          <w:lang w:val="ru-RU"/>
+        </w:rPr>
+      </w:pPr>
+      <w:r>
+        <w:rPr>
+          <w:rFonts w:ascii="Cambria" w:eastAsia="Cambria" w:hAnsi="Cambria"/>
+          <w:lang w:val="ru-RU"/>
+        </w:rPr>
+        <w:t>[</w:t>
+      </w:r>
+      <w:r>
+        <w:rPr>
+          <w:rFonts w:ascii="Cambria" w:eastAsia="Cambria" w:hAnsi="Cambria"/>
+          <w:lang w:val="ru-RU"/>
+        </w:rPr>
+        <w:t>Глобально</w:t>
+      </w:r>
+      <w:r>
+        <w:rPr>
+          <w:rFonts w:ascii="Cambria" w:eastAsia="Cambria" w:hAnsi="Cambria"/>
+          <w:lang w:val="ru-RU"/>
+        </w:rPr>
+        <w:t>]</w:t>
+      </w:r>
+    </w:p>
+    <w:p>
+      <w:pPr>
+        <w:rPr>
+          <w:rFonts w:ascii="Cambria" w:eastAsia="Cambria" w:hAnsi="Cambria"/>
+          <w:lang w:val="ru-RU"/>
+        </w:rPr>
+      </w:pPr>
+      <w:r>
+        <w:rPr>
+          <w:rFonts w:ascii="Cambria" w:eastAsia="Cambria" w:hAnsi="Cambria"/>
+          <w:lang w:val="ru-RU"/>
+        </w:rPr>
+        <w:t xml:space="preserve"> </w:t>
+      </w:r>
+    </w:p>
+    <w:p>
+      <w:pPr>
+        <w:rPr>
+          <w:rFonts w:ascii="Cambria" w:eastAsia="Cambria" w:hAnsi="Cambria"/>
+          <w:lang w:val="ru-RU"/>
+        </w:rPr>
+      </w:pPr>
+      <w:r>
+        <w:rPr>
+          <w:rFonts w:ascii="Cambria" w:eastAsia="Cambria" w:hAnsi="Cambria"/>
+          <w:lang w:val="ru-RU"/>
+        </w:rPr>
+        <w:t>[</w:t>
+      </w:r>
+      <w:r>
+        <w:rPr>
+          <w:rFonts w:ascii="Cambria" w:eastAsia="Cambria" w:hAnsi="Cambria"/>
+          <w:lang w:val="ru-RU"/>
+        </w:rPr>
+        <w:t>Детали Реализации</w:t>
+      </w:r>
+      <w:r>
+        <w:rPr>
+          <w:rFonts w:ascii="Cambria" w:eastAsia="Cambria" w:hAnsi="Cambria"/>
+          <w:lang w:val="ru-RU"/>
+        </w:rPr>
+        <w:t xml:space="preserve">] </w:t>
+      </w:r>
+    </w:p>
+    <w:p>
+      <w:pPr>
+        <w:rPr>
+          <w:rFonts w:ascii="Cambria" w:eastAsia="Cambria" w:hAnsi="Cambria"/>
+          <w:lang w:val="ru-RU"/>
+        </w:rPr>
+      </w:pPr>
+    </w:p>
+    <w:p>
+      <w:pPr>
+        <w:rPr>
+          <w:rFonts w:ascii="Cambria" w:eastAsia="Cambria" w:hAnsi="Cambria"/>
+          <w:lang w:val="ru-RU"/>
+        </w:rPr>
+      </w:pPr>
+      <w:r>
+        <w:rPr>
+          <w:rFonts w:ascii="Cambria" w:eastAsia="Cambria" w:hAnsi="Cambria"/>
+          <w:lang w:val="ru-RU"/>
+        </w:rPr>
+        <w:t>[</w:t>
+      </w:r>
+      <w:r>
+        <w:rPr>
+          <w:rFonts w:ascii="Cambria" w:eastAsia="Cambria" w:hAnsi="Cambria"/>
+          <w:lang w:val="ru-RU"/>
+        </w:rPr>
+        <w:t>Имеющийся Результаты</w:t>
+      </w:r>
+      <w:r>
+        <w:rPr>
+          <w:rFonts w:ascii="Cambria" w:eastAsia="Cambria" w:hAnsi="Cambria"/>
+          <w:lang w:val="ru-RU"/>
+        </w:rPr>
+        <w:t>]</w:t>
+      </w:r>
+    </w:p>
+    <w:p>
+      <w:pPr>
+        <w:rPr>
+          <w:rFonts w:ascii="Cambria" w:eastAsia="Cambria" w:hAnsi="Cambria"/>
+          <w:lang w:val="ru-RU"/>
+        </w:rPr>
+      </w:pPr>
+    </w:p>
+    <w:p>
+      <w:pPr>
+        <w:rPr>
+          <w:rFonts w:ascii="Cambria" w:eastAsia="Cambria" w:hAnsi="Cambria"/>
+          <w:lang w:val="ru-RU"/>
+        </w:rPr>
+      </w:pPr>
+    </w:p>
+    <w:p>
+      <w:pPr>
+        <w:rPr>
+          <w:rFonts w:ascii="Cambria" w:eastAsia="Cambria" w:hAnsi="Cambria"/>
+          <w:sz w:val="28"/>
+          <w:szCs w:val="28"/>
+          <w:lang w:val="ru-RU"/>
+        </w:rPr>
+      </w:pPr>
+    </w:p>
+    <w:p>
+      <w:pPr>
+        <w:rPr>
+          <w:rFonts w:ascii="Cambria" w:eastAsia="Cambria" w:hAnsi="Cambria"/>
+          <w:sz w:val="28"/>
+          <w:szCs w:val="28"/>
+          <w:lang w:val="ru-RU"/>
+        </w:rPr>
+      </w:pPr>
+      <w:r>
+        <w:rPr>
+          <w:rFonts w:ascii="Cambria" w:eastAsia="Cambria" w:hAnsi="Cambria"/>
+          <w:sz w:val="28"/>
+          <w:szCs w:val="28"/>
+          <w:lang w:val="ru-RU"/>
+        </w:rPr>
+        <w:t>[</w:t>
+      </w:r>
+      <w:proofErr w:type="spellStart"/>
+      <w:r>
+        <w:rPr>
+          <w:rFonts w:ascii="Cambria" w:eastAsia="Cambria" w:hAnsi="Cambria"/>
+          <w:b/>
+          <w:sz w:val="28"/>
+          <w:szCs w:val="28"/>
+          <w:lang w:val="ru-RU"/>
+        </w:rPr>
+        <w:t>Community</w:t>
+      </w:r>
+      <w:proofErr w:type="spellEnd"/>
+      <w:r>
+        <w:rPr>
+          <w:rFonts w:ascii="Cambria" w:eastAsia="Cambria" w:hAnsi="Cambria"/>
+          <w:b/>
+          <w:sz w:val="28"/>
+          <w:szCs w:val="28"/>
+          <w:lang w:val="ru-RU"/>
+        </w:rPr>
+        <w:t xml:space="preserve"> </w:t>
+      </w:r>
+      <w:r>
+        <w:rPr>
+          <w:rFonts w:ascii="Cambria" w:eastAsia="Cambria" w:hAnsi="Cambria"/>
+          <w:b/>
+          <w:sz w:val="28"/>
+          <w:szCs w:val="28"/>
+          <w:lang w:val="en-GB"/>
+        </w:rPr>
+        <w:t>Detection</w:t>
+      </w:r>
+      <w:r>
+        <w:rPr>
+          <w:rFonts w:ascii="Cambria" w:eastAsia="Cambria" w:hAnsi="Cambria"/>
+          <w:sz w:val="28"/>
+          <w:szCs w:val="28"/>
+          <w:lang w:val="ru-RU"/>
+        </w:rPr>
+        <w:t>]</w:t>
+      </w:r>
+    </w:p>
+    <w:p>
+      <w:pPr>
+        <w:rPr>
+          <w:rFonts w:ascii="Cambria" w:eastAsia="Cambria" w:hAnsi="Cambria"/>
+          <w:sz w:val="28"/>
+          <w:szCs w:val="28"/>
+          <w:lang w:val="ru-RU"/>
+        </w:rPr>
+      </w:pPr>
+    </w:p>
+    <w:p>
+      <w:pPr>
+        <w:rPr>
+          <w:rFonts w:ascii="Cambria" w:eastAsia="Cambria" w:hAnsi="Cambria"/>
+          <w:sz w:val="28"/>
+          <w:szCs w:val="28"/>
+          <w:lang w:val="en-GB"/>
+        </w:rPr>
+      </w:pPr>
+      <w:r>
+        <w:rPr>
+          <w:rFonts w:ascii="Cambria" w:eastAsia="Cambria" w:hAnsi="Cambria"/>
+          <w:sz w:val="28"/>
+          <w:szCs w:val="28"/>
+          <w:lang w:val="en-GB"/>
+        </w:rPr>
+        <w:t xml:space="preserve">Combo algorithm, graphics, benchmarks, </w:t>
+      </w:r>
+      <w:proofErr w:type="spellStart"/>
+      <w:r>
+        <w:rPr>
+          <w:rFonts w:ascii="Cambria" w:eastAsia="Cambria" w:hAnsi="Cambria"/>
+          <w:sz w:val="28"/>
+          <w:szCs w:val="28"/>
+          <w:lang w:val="en-GB"/>
+        </w:rPr>
+        <w:t>bla</w:t>
+      </w:r>
+      <w:proofErr w:type="spellEnd"/>
+      <w:r>
+        <w:rPr>
+          <w:rFonts w:ascii="Cambria" w:eastAsia="Cambria" w:hAnsi="Cambria"/>
+          <w:sz w:val="28"/>
+          <w:szCs w:val="28"/>
+          <w:lang w:val="en-GB"/>
+        </w:rPr>
+        <w:t xml:space="preserve">, </w:t>
+      </w:r>
+      <w:proofErr w:type="spellStart"/>
+      <w:r>
+        <w:rPr>
+          <w:rFonts w:ascii="Cambria" w:eastAsia="Cambria" w:hAnsi="Cambria"/>
+          <w:sz w:val="28"/>
+          <w:szCs w:val="28"/>
+          <w:lang w:val="en-GB"/>
+        </w:rPr>
+        <w:t>bla</w:t>
+      </w:r>
+      <w:proofErr w:type="spellEnd"/>
+      <w:r>
+        <w:rPr>
+          <w:rFonts w:ascii="Cambria" w:eastAsia="Cambria" w:hAnsi="Cambria"/>
+          <w:sz w:val="28"/>
+          <w:szCs w:val="28"/>
+          <w:lang w:val="en-GB"/>
+        </w:rPr>
+        <w:t xml:space="preserve">, </w:t>
+      </w:r>
+      <w:proofErr w:type="spellStart"/>
+      <w:r>
+        <w:rPr>
+          <w:rFonts w:ascii="Cambria" w:eastAsia="Cambria" w:hAnsi="Cambria"/>
+          <w:sz w:val="28"/>
+          <w:szCs w:val="28"/>
+          <w:lang w:val="en-GB"/>
+        </w:rPr>
+        <w:t>bla</w:t>
+      </w:r>
+      <w:proofErr w:type="spellEnd"/>
+      <w:r>
+        <w:rPr>
+          <w:rFonts w:ascii="Cambria" w:eastAsia="Cambria" w:hAnsi="Cambria"/>
+          <w:sz w:val="28"/>
+          <w:szCs w:val="28"/>
+          <w:lang w:val="en-GB"/>
+        </w:rPr>
+        <w:t>…</w:t>
+      </w:r>
+    </w:p>
+    <w:p>
+      <w:pPr>
+        <w:rPr>
+          <w:rFonts w:ascii="Cambria" w:eastAsia="Cambria" w:hAnsi="Cambria"/>
+          <w:sz w:val="28"/>
+          <w:szCs w:val="28"/>
+          <w:lang w:val="en-GB"/>
+        </w:rPr>
+      </w:pPr>
+    </w:p>
+    <w:p>
+      <w:pPr>
+        <w:rPr>
+          <w:rFonts w:ascii="Cambria" w:eastAsia="Cambria" w:hAnsi="Cambria"/>
+          <w:sz w:val="28"/>
+          <w:szCs w:val="28"/>
+          <w:lang w:val="en-GB"/>
+        </w:rPr>
+      </w:pPr>
+    </w:p>
+    <w:p>
+      <w:pPr>
+        <w:rPr>
+          <w:rFonts w:ascii="Cambria" w:eastAsia="Cambria" w:hAnsi="Cambria"/>
+          <w:sz w:val="28"/>
+          <w:szCs w:val="28"/>
+          <w:lang w:val="en-GB"/>
+        </w:rPr>
+      </w:pPr>
+      <w:r>
+        <w:rPr>
+          <w:rFonts w:ascii="Cambria" w:eastAsia="Cambria" w:hAnsi="Cambria"/>
+          <w:sz w:val="28"/>
+          <w:szCs w:val="28"/>
+          <w:lang w:val="ru-RU"/>
+        </w:rPr>
+        <w:t>[</w:t>
+      </w:r>
+      <w:r>
+        <w:rPr>
+          <w:rFonts w:ascii="Cambria" w:eastAsia="Cambria" w:hAnsi="Cambria"/>
+          <w:b/>
+          <w:sz w:val="28"/>
+          <w:szCs w:val="28"/>
+          <w:lang w:val="en-GB"/>
+        </w:rPr>
+        <w:t>Property Distribution</w:t>
+      </w:r>
+      <w:r>
+        <w:rPr>
+          <w:rFonts w:ascii="Cambria" w:eastAsia="Cambria" w:hAnsi="Cambria"/>
+          <w:sz w:val="28"/>
+          <w:szCs w:val="28"/>
+          <w:lang w:val="ru-RU"/>
+        </w:rPr>
+        <w:t>]</w:t>
+      </w:r>
+    </w:p>
+    <w:p>
+      <w:pPr>
+        <w:rPr>
+          <w:rFonts w:ascii="Cambria" w:eastAsia="Cambria" w:hAnsi="Cambria"/>
+          <w:sz w:val="28"/>
+          <w:szCs w:val="28"/>
+          <w:lang w:val="en-GB"/>
+        </w:rPr>
+      </w:pPr>
+    </w:p>
+    <w:p>
+      <w:pPr>
+        <w:rPr>
+          <w:rFonts w:ascii="Cambria" w:eastAsia="Cambria" w:hAnsi="Cambria"/>
+          <w:sz w:val="28"/>
+          <w:szCs w:val="28"/>
+          <w:lang w:val="en-GB"/>
+        </w:rPr>
+      </w:pPr>
+    </w:p>
+    <w:p>
+      <w:pPr>
+        <w:rPr>
+          <w:rFonts w:ascii="Cambria" w:eastAsia="Cambria" w:hAnsi="Cambria"/>
+          <w:sz w:val="28"/>
+          <w:szCs w:val="28"/>
+          <w:lang w:val="en-GB"/>
+        </w:rPr>
+      </w:pPr>
+      <w:r>
+        <w:rPr>
+          <w:rFonts w:ascii="Cambria" w:eastAsia="Cambria" w:hAnsi="Cambria"/>
+          <w:sz w:val="28"/>
+          <w:szCs w:val="28"/>
+          <w:lang w:val="ru-RU"/>
+        </w:rPr>
+        <w:t>[</w:t>
+      </w:r>
+      <w:r>
+        <w:rPr>
+          <w:rFonts w:ascii="Cambria" w:eastAsia="Cambria" w:hAnsi="Cambria"/>
+          <w:b/>
+          <w:sz w:val="28"/>
+          <w:szCs w:val="28"/>
+          <w:lang w:val="en-GB"/>
+        </w:rPr>
+        <w:t xml:space="preserve">Property </w:t>
+      </w:r>
+      <w:r>
+        <w:rPr>
+          <w:rFonts w:ascii="Cambria" w:eastAsia="Cambria" w:hAnsi="Cambria"/>
+          <w:b/>
+          <w:sz w:val="28"/>
+          <w:szCs w:val="28"/>
+          <w:lang w:val="en-GB"/>
+        </w:rPr>
+        <w:t>Average Results</w:t>
+      </w:r>
+      <w:r>
+        <w:rPr>
+          <w:rFonts w:ascii="Cambria" w:eastAsia="Cambria" w:hAnsi="Cambria"/>
+          <w:sz w:val="28"/>
+          <w:szCs w:val="28"/>
+          <w:lang w:val="ru-RU"/>
+        </w:rPr>
+        <w:t>]</w:t>
+      </w:r>
+    </w:p>
+    <w:p>
+      <w:pPr>
+        <w:rPr>
+          <w:rFonts w:ascii="Cambria" w:eastAsia="Cambria" w:hAnsi="Cambria"/>
+          <w:sz w:val="28"/>
+          <w:szCs w:val="28"/>
+          <w:lang w:val="en-GB"/>
         </w:rPr>
       </w:pPr>
     </w:p>
@@ -4293,7 +5924,6 @@
   <w:style w:type="character" w:default="1" w:styleId="DefaultParagraphFont">
     <w:name w:val="Default Paragraph Font"/>
     <w:uiPriority w:val="1"/>
-    <w:semiHidden/>
     <w:unhideWhenUsed/>
   </w:style>
   <w:style w:type="table" w:default="1" w:styleId="TableNormal">
@@ -4337,6 +5967,16 @@
     <w:rPr>
       <w:color w:val="0563C1" w:themeColor="hyperlink"/>
       <w:u w:val="single"/>
+    </w:rPr>
+  </w:style>
+  <w:style w:type="character" w:styleId="PlaceholderText">
+    <w:name w:val="Placeholder Text"/>
+    <w:basedOn w:val="DefaultParagraphFont"/>
+    <w:uiPriority w:val="99"/>
+    <w:semiHidden/>
+    <w:rsid w:val="00847E40"/>
+    <w:rPr>
+      <w:color w:val="808080"/>
     </w:rPr>
   </w:style>
 </w:styles>
@@ -4603,12 +6243,30 @@
 </a:theme>
 </file>
 
+<file path=word/webextensions/taskpanes.xml><?xml version="1.0" encoding="utf-8"?>
+<wetp:taskpanes xmlns:wetp="http://schemas.microsoft.com/office/webextensions/taskpanes/2010/11">
+  <wetp:taskpane dockstate="right" visibility="0" width="350" row="0">
+    <wetp:webextensionref xmlns:r="http://schemas.openxmlformats.org/officeDocument/2006/relationships" r:id="rId1"/>
+  </wetp:taskpane>
+</wetp:taskpanes>
+</file>
+
+<file path=word/webextensions/webextension1.xml><?xml version="1.0" encoding="utf-8"?>
+<we:webextension xmlns:we="http://schemas.microsoft.com/office/webextensions/webextension/2010/11" id="{EBFF5F3C-4989-476E-9211-85CF865D4182}">
+  <we:reference id="wa104099688" version="1.3.0.0" store="en-US" storeType="OMEX"/>
+  <we:alternateReferences/>
+  <we:properties/>
+  <we:bindings/>
+  <we:snapshot xmlns:r="http://schemas.openxmlformats.org/officeDocument/2006/relationships"/>
+</we:webextension>
+</file>
+
 <file path=customXml/item1.xml><?xml version="1.0" encoding="utf-8"?>
 <b:Sources xmlns:b="http://schemas.openxmlformats.org/officeDocument/2006/bibliography" xmlns="http://schemas.openxmlformats.org/officeDocument/2006/bibliography" SelectedStyle="\APASixthEditionOfficeOnline.xsl" StyleName="APA" Version="6"/>
 </file>
 
 <file path=customXml/itemProps1.xml><?xml version="1.0" encoding="utf-8"?>
-<ds:datastoreItem xmlns:ds="http://schemas.openxmlformats.org/officeDocument/2006/customXml" ds:itemID="{F054C1EF-A0F1-4936-BED3-786C94FC7D55}">
+<ds:datastoreItem xmlns:ds="http://schemas.openxmlformats.org/officeDocument/2006/customXml" ds:itemID="{7BE8EDD5-5297-4600-9729-9BD8819E5190}">
   <ds:schemaRefs>
     <ds:schemaRef ds:uri="http://schemas.openxmlformats.org/officeDocument/2006/bibliography"/>
   </ds:schemaRefs>

</xml_diff>